<commit_message>
feat: añadir sección de comentarios
</commit_message>
<xml_diff>
--- a/Documentación del Proyecto/Empresarial/Documentacion_Inicial.docx
+++ b/Documentación del Proyecto/Empresarial/Documentacion_Inicial.docx
@@ -2994,86 +2994,45 @@
       </w:r>
     </w:p>
     <w:p>
-      <w:pPr>
-        <w:numPr>
-          <w:ilvl w:val="0"/>
-          <w:numId w:val="16"/>
-        </w:numPr>
-      </w:pPr>
-      <w:r>
-        <w:t>Autenticación Simple: El proceso de autenticación se realizará utilizando un correo electrónico y una contraseña.</w:t>
-      </w:r>
-    </w:p>
-    <w:p>
-      <w:pPr>
-        <w:numPr>
-          <w:ilvl w:val="0"/>
-          <w:numId w:val="16"/>
-        </w:numPr>
-      </w:pPr>
-      <w:r>
-        <w:t>Seguridad en la Transmisión: Toda la información proporcionada durante el proceso de login será encriptada durante la transmisión y desencriptada de manera segura en el servidor.</w:t>
-      </w:r>
-    </w:p>
-    <w:p>
-      <w:r>
+      <w:r>
+        <w:t>Autenticación Básica: El sistema ofrecerá autenticación mediante correo electrónico y contraseña, sin métodos avanzados de autenticación.</w:t>
+      </w:r>
+    </w:p>
+    <w:p>
+      <w:r>
+        <w:t>Seguridad en la Transmisión: Toda la información durante el proceso de autenticación será encriptada mediante protocolos seguros de transmisión, como TLS/SSL, y desencriptada de manera segura en el servidor.</w:t>
+      </w:r>
+    </w:p>
+    <w:p/>
+    <w:p>
+      <w:r>
+        <w:lastRenderedPageBreak/>
         <w:t>Administración:</w:t>
       </w:r>
     </w:p>
     <w:p>
-      <w:pPr>
-        <w:numPr>
-          <w:ilvl w:val="0"/>
-          <w:numId w:val="17"/>
-        </w:numPr>
-      </w:pPr>
-      <w:r>
-        <w:lastRenderedPageBreak/>
-        <w:t>Gestión de Usuarios: Los administradores podrán crear, editar y eliminar usuarios sin que esto afecte los tickets previamente asociados.</w:t>
-      </w:r>
-    </w:p>
-    <w:p>
-      <w:pPr>
-        <w:numPr>
-          <w:ilvl w:val="0"/>
-          <w:numId w:val="17"/>
-        </w:numPr>
-      </w:pPr>
-      <w:r>
-        <w:t>Roles y Permisos: Habrá una cuenta administrativa con permisos diferenciados para crear, modificar y eliminar tanto usuarios como otros administradores, garantizando la preservación de los tickets asociados.</w:t>
-      </w:r>
-    </w:p>
-    <w:p>
-      <w:pPr>
-        <w:numPr>
-          <w:ilvl w:val="0"/>
-          <w:numId w:val="17"/>
-        </w:numPr>
-      </w:pPr>
-      <w:r>
-        <w:t>Vista y Gestión de Tickets: Todos los administradores tendrán acceso a la vista de tickets, con la capacidad de modificar el estado de los mismos (por ejemplo, cambiar de "En espera" a "Finalizado").</w:t>
-      </w:r>
-    </w:p>
-    <w:p>
-      <w:pPr>
-        <w:numPr>
-          <w:ilvl w:val="0"/>
-          <w:numId w:val="17"/>
-        </w:numPr>
-      </w:pPr>
-      <w:r>
-        <w:t>Tickets Especiales: Se podrán crear tickets especiales para tareas de mantenimiento del sistema, que estarán separados de los tickets regulares.</w:t>
-      </w:r>
-    </w:p>
-    <w:p>
-      <w:pPr>
-        <w:numPr>
-          <w:ilvl w:val="0"/>
-          <w:numId w:val="17"/>
-        </w:numPr>
-      </w:pPr>
-      <w:r>
-        <w:t>Sistema de Notificaciones: Se implementará un sistema de notificaciones para informar a los administradores sobre cambios de estado en los tickets, con notificaciones tanto dentro del sistema como por correo electrónico.</w:t>
+      <w:r>
+        <w:t>Gestión de Usuarios: Los administradores pueden crear, editar y eliminar usuarios sin afectar los tickets previamente asociados.</w:t>
+      </w:r>
+    </w:p>
+    <w:p>
+      <w:r>
+        <w:t>Roles y Permisos: La cuenta administrativa cuenta con los permisos más elevados, permitiendo crear, modificar y eliminar tanto usuarios como otros administradores, con la preservación de los tickets asignados a usuarios eliminados.</w:t>
+      </w:r>
+    </w:p>
+    <w:p>
+      <w:r>
+        <w:t>Vista y Gestión de Tickets: Los administradores tienen acceso completo a la vista de tickets y pueden modificar su estado (por ejemplo, de "En espera" a "Finalizado").</w:t>
+      </w:r>
+    </w:p>
+    <w:p>
+      <w:r>
+        <w:t>Tickets Especiales: Se podrán crear tickets para tareas de mantenimiento, separados visualmente de los tickets de soporte habituales.</w:t>
+      </w:r>
+    </w:p>
+    <w:p>
+      <w:r>
+        <w:t>Sistema de Notificaciones: El sistema incluye notificaciones internas y por correo electrónico, informando a los administradores de cambios en el estado de los tickets mediante un panel de notificaciones accesible dentro del sistema.</w:t>
       </w:r>
     </w:p>
     <w:p>
@@ -3287,6 +3246,7 @@
           <w:b w:val="0"/>
           <w:bCs w:val="0"/>
         </w:rPr>
+        <w:lastRenderedPageBreak/>
         <w:t>Gestión de Tickets:</w:t>
       </w:r>
     </w:p>
@@ -3309,7 +3269,6 @@
         </w:numPr>
       </w:pPr>
       <w:r>
-        <w:lastRenderedPageBreak/>
         <w:t>El sistema permitirá la creación de tickets especiales destinados a tareas de mantenimiento del sistema, que estarán separados de los tickets regulares para facilitar su gestión.</w:t>
       </w:r>
     </w:p>
@@ -3640,6 +3599,7 @@
           <w:b w:val="0"/>
           <w:bCs w:val="0"/>
         </w:rPr>
+        <w:lastRenderedPageBreak/>
         <w:t>Control de Acceso:</w:t>
       </w:r>
       <w:r>
@@ -3657,7 +3617,6 @@
           <w:b w:val="0"/>
           <w:bCs w:val="0"/>
         </w:rPr>
-        <w:lastRenderedPageBreak/>
         <w:t>Rendimiento</w:t>
       </w:r>
       <w:bookmarkEnd w:id="17"/>

</xml_diff>